<commit_message>
most recent paper & references
</commit_message>
<xml_diff>
--- a/References.docx
+++ b/References.docx
@@ -362,6 +362,13 @@
       </w:r>
     </w:p>
     <w:p>
+      <w:pPr>
+        <w:rPr>
+          <w:rStyle w:val="Hyperlink"/>
+          <w:color w:val="auto"/>
+          <w:u w:val="none"/>
+        </w:rPr>
+      </w:pPr>
       <w:r>
         <w:rPr>
           <w:rStyle w:val="Hyperlink"/>
@@ -369,6 +376,48 @@
           <w:u w:val="none"/>
         </w:rPr>
         <w:t xml:space="preserve">[12]: </w:t>
+      </w:r>
+      <w:hyperlink r:id="rId16" w:history="1">
+        <w:r>
+          <w:rPr>
+            <w:rStyle w:val="Hyperlink"/>
+          </w:rPr>
+          <w:t>http://cacm.acm.org/magazines/2015/8/189836-the-moral-challenges-of-driverless-cars/fulltext</w:t>
+        </w:r>
+      </w:hyperlink>
+      <w:r>
+        <w:rPr>
+          <w:rStyle w:val="Hyperlink"/>
+          <w:color w:val="auto"/>
+          <w:u w:val="none"/>
+        </w:rPr>
+        <w:t xml:space="preserve"> “Social issues”</w:t>
+      </w:r>
+    </w:p>
+    <w:p>
+      <w:r>
+        <w:rPr>
+          <w:rStyle w:val="Hyperlink"/>
+          <w:color w:val="auto"/>
+          <w:u w:val="none"/>
+        </w:rPr>
+        <w:t xml:space="preserve">[13]: </w:t>
+      </w:r>
+      <w:hyperlink r:id="rId17" w:history="1">
+        <w:r>
+          <w:rPr>
+            <w:rStyle w:val="Hyperlink"/>
+          </w:rPr>
+          <w:t>https://www.technologyreview.com/s/539731/how-to-help-self-driving-cars-make-ethical-decisions/</w:t>
+        </w:r>
+      </w:hyperlink>
+      <w:r>
+        <w:rPr>
+          <w:rStyle w:val="Hyperlink"/>
+          <w:color w:val="auto"/>
+          <w:u w:val="none"/>
+        </w:rPr>
+        <w:t xml:space="preserve"> “Ethical Issues”</w:t>
       </w:r>
       <w:bookmarkStart w:id="0" w:name="_GoBack"/>
       <w:bookmarkEnd w:id="0"/>

</xml_diff>